<commit_message>
Fix favicon loading from assets
</commit_message>
<xml_diff>
--- a/docs/assets/VinayagaMoorthi-cv.docx
+++ b/docs/assets/VinayagaMoorthi-cv.docx
@@ -52,7 +52,37 @@
           <w:szCs w:val="22"/>
           <w:shd w:val="clear" w:color="auto" w:fill="F7FAFF"/>
         </w:rPr>
-        <w:t>Full Stack Developer || Database Specialist || Data analyst</w:t>
+        <w:t>SQL</w:t>
+      </w:r>
+      <w:r>
+        <w:rPr>
+          <w:rFonts w:ascii="Calibri" w:hAnsi="Calibri" w:cs="Calibri"/>
+          <w:color w:val="000000" w:themeColor="text1"/>
+          <w:sz w:val="22"/>
+          <w:szCs w:val="22"/>
+          <w:shd w:val="clear" w:color="auto" w:fill="F7FAFF"/>
+        </w:rPr>
+        <w:t xml:space="preserve"> </w:t>
+      </w:r>
+      <w:r>
+        <w:rPr>
+          <w:rFonts w:ascii="Calibri" w:hAnsi="Calibri" w:cs="Calibri"/>
+          <w:color w:val="000000" w:themeColor="text1"/>
+          <w:sz w:val="22"/>
+          <w:szCs w:val="22"/>
+          <w:shd w:val="clear" w:color="auto" w:fill="F7FAFF"/>
+        </w:rPr>
+        <w:t>Developer</w:t>
+      </w:r>
+      <w:r>
+        <w:rPr>
+          <w:rFonts w:ascii="Calibri" w:hAnsi="Calibri" w:cs="Calibri"/>
+          <w:color w:val="000000" w:themeColor="text1"/>
+          <w:sz w:val="22"/>
+          <w:szCs w:val="22"/>
+          <w:shd w:val="clear" w:color="auto" w:fill="F7FAFF"/>
+        </w:rPr>
+        <w:t>|| Data analyst</w:t>
       </w:r>
     </w:p>
     <w:p>
@@ -293,7 +323,19 @@
           <w:sz w:val="22"/>
           <w:szCs w:val="22"/>
         </w:rPr>
-        <w:t>Results-driven IT professional with practical experience in SQL development, ETL processes (SSIS), and data reporting using Power BI, BIRT, and SSRS. Skilled in transforming raw data into actionable insights that empower business decisions. Proven ability to develop secure, scalable applications using Angular, .NET Web API, and SQL Server. Passionate about full-stack development and continuously expanding expertise in modern web and data technologies</w:t>
+        <w:t xml:space="preserve">Results-driven IT professional with practical experience in SQL development, ETL processes (SSIS), and data reporting using Power BI, BIRT, and SSRS. Skilled in transforming raw data into actionable insights that empower business decisions. Proven ability to develop secure, scalable applications using Angular, .NET Web API, and SQL Server. Passionate about full-stack development and </w:t>
+      </w:r>
+      <w:bookmarkStart w:id="0" w:name="_GoBack"/>
+      <w:bookmarkEnd w:id="0"/>
+      <w:r>
+        <w:rPr>
+          <w:rFonts w:ascii="Calibri" w:eastAsia="Times New Roman" w:hAnsi="Calibri" w:cs="Calibri"/>
+          <w:bCs/>
+          <w:color w:val="000000" w:themeColor="text1"/>
+          <w:sz w:val="22"/>
+          <w:szCs w:val="22"/>
+        </w:rPr>
+        <w:t>expanding expertise in modern web and data technologies</w:t>
       </w:r>
     </w:p>
     <w:p>
@@ -860,8 +902,6 @@
           <w:lang w:val="en"/>
         </w:rPr>
       </w:pPr>
-      <w:bookmarkStart w:id="0" w:name="_GoBack"/>
-      <w:bookmarkEnd w:id="0"/>
     </w:p>
     <w:p>
       <w:pPr>
@@ -1589,6 +1629,7 @@
   <w:style w:type="character" w:default="1" w:styleId="DefaultParagraphFont">
     <w:name w:val="Default Paragraph Font"/>
     <w:uiPriority w:val="1"/>
+    <w:semiHidden/>
     <w:unhideWhenUsed/>
   </w:style>
   <w:style w:type="table" w:default="1" w:styleId="TableNormal">

</xml_diff>